<commit_message>
Added instr_parse to report
</commit_message>
<xml_diff>
--- a/ARM-Lab/reports/Lab04/Lab4_Ford.docx
+++ b/ARM-Lab/reports/Lab04/Lab4_Ford.docx
@@ -13,6 +13,507 @@
     <w:p>
       <w:r>
         <w:t>02/12/2024</w:t>
+      </w:r>
+    </w:p>
+    <w:p/>
+    <w:p>
+      <w:r>
+        <w:drawing>
+          <wp:inline distT="0" distB="0" distL="0" distR="0" wp14:anchorId="12B7F4C5" wp14:editId="4C04E664">
+            <wp:extent cx="8229600" cy="2520950"/>
+            <wp:effectExtent l="0" t="0" r="0" b="0"/>
+            <wp:docPr id="1516356677" name="Picture 1" descr="A screenshot of a computer&#10;&#10;Description automatically generated"/>
+            <wp:cNvGraphicFramePr>
+              <a:graphicFrameLocks xmlns:a="http://schemas.openxmlformats.org/drawingml/2006/main" noChangeAspect="1"/>
+            </wp:cNvGraphicFramePr>
+            <a:graphic xmlns:a="http://schemas.openxmlformats.org/drawingml/2006/main">
+              <a:graphicData uri="http://schemas.openxmlformats.org/drawingml/2006/picture">
+                <pic:pic xmlns:pic="http://schemas.openxmlformats.org/drawingml/2006/picture">
+                  <pic:nvPicPr>
+                    <pic:cNvPr id="1516356677" name="Picture 1" descr="A screenshot of a computer&#10;&#10;Description automatically generated"/>
+                    <pic:cNvPicPr/>
+                  </pic:nvPicPr>
+                  <pic:blipFill>
+                    <a:blip r:embed="rId4"/>
+                    <a:stretch>
+                      <a:fillRect/>
+                    </a:stretch>
+                  </pic:blipFill>
+                  <pic:spPr>
+                    <a:xfrm>
+                      <a:off x="0" y="0"/>
+                      <a:ext cx="8229600" cy="2520950"/>
+                    </a:xfrm>
+                    <a:prstGeom prst="rect">
+                      <a:avLst/>
+                    </a:prstGeom>
+                  </pic:spPr>
+                </pic:pic>
+              </a:graphicData>
+            </a:graphic>
+          </wp:inline>
+        </w:drawing>
+      </w:r>
+    </w:p>
+    <w:p/>
+    <w:p>
+      <w:r>
+        <w:t>******* BEGIN TEST RESULTS *******</w:t>
+      </w:r>
+    </w:p>
+    <w:p/>
+    <w:p>
+      <w:r>
+        <w:t>Test Case 1</w:t>
+      </w:r>
+    </w:p>
+    <w:p>
+      <w:r>
+        <w:t>LDUR X9, [X22, #240]</w:t>
+      </w:r>
+    </w:p>
+    <w:p>
+      <w:r>
+        <w:t>+++ Step 1: Pass: |</w:t>
+      </w:r>
+      <w:proofErr w:type="spellStart"/>
+      <w:r>
+        <w:t>rn_num</w:t>
+      </w:r>
+      <w:proofErr w:type="spellEnd"/>
+      <w:r>
+        <w:t xml:space="preserve">| time = 2 ns | er = 22 | </w:t>
+      </w:r>
+      <w:proofErr w:type="spellStart"/>
+      <w:r>
+        <w:t>ar</w:t>
+      </w:r>
+      <w:proofErr w:type="spellEnd"/>
+      <w:r>
+        <w:t xml:space="preserve"> = 22 | </w:t>
+      </w:r>
+      <w:proofErr w:type="spellStart"/>
+      <w:r>
+        <w:t>er_bits</w:t>
+      </w:r>
+      <w:proofErr w:type="spellEnd"/>
+      <w:r>
+        <w:t xml:space="preserve"> = 5 | </w:t>
+      </w:r>
+      <w:proofErr w:type="spellStart"/>
+      <w:r>
+        <w:t>ar_bits</w:t>
+      </w:r>
+      <w:proofErr w:type="spellEnd"/>
+      <w:r>
+        <w:t xml:space="preserve"> = 5 +++</w:t>
+      </w:r>
+    </w:p>
+    <w:p>
+      <w:r>
+        <w:t>+++ Step 2: Pass: |</w:t>
+      </w:r>
+      <w:proofErr w:type="spellStart"/>
+      <w:r>
+        <w:t>rd_num</w:t>
+      </w:r>
+      <w:proofErr w:type="spellEnd"/>
+      <w:r>
+        <w:t xml:space="preserve">| time = 2 ns | er = 9 | </w:t>
+      </w:r>
+      <w:proofErr w:type="spellStart"/>
+      <w:r>
+        <w:t>ar</w:t>
+      </w:r>
+      <w:proofErr w:type="spellEnd"/>
+      <w:r>
+        <w:t xml:space="preserve"> = 9 | </w:t>
+      </w:r>
+      <w:proofErr w:type="spellStart"/>
+      <w:r>
+        <w:t>er_bits</w:t>
+      </w:r>
+      <w:proofErr w:type="spellEnd"/>
+      <w:r>
+        <w:t xml:space="preserve"> = 5 | </w:t>
+      </w:r>
+      <w:proofErr w:type="spellStart"/>
+      <w:r>
+        <w:t>ar_bits</w:t>
+      </w:r>
+      <w:proofErr w:type="spellEnd"/>
+      <w:r>
+        <w:t xml:space="preserve"> = 5 +++</w:t>
+      </w:r>
+    </w:p>
+    <w:p>
+      <w:r>
+        <w:t xml:space="preserve">+++ Step 3: Pass: |address| time = 2 ns | er = 240 | </w:t>
+      </w:r>
+      <w:proofErr w:type="spellStart"/>
+      <w:r>
+        <w:t>ar</w:t>
+      </w:r>
+      <w:proofErr w:type="spellEnd"/>
+      <w:r>
+        <w:t xml:space="preserve"> = 240 | </w:t>
+      </w:r>
+      <w:proofErr w:type="spellStart"/>
+      <w:r>
+        <w:t>er_bits</w:t>
+      </w:r>
+      <w:proofErr w:type="spellEnd"/>
+      <w:r>
+        <w:t xml:space="preserve"> = 9 | </w:t>
+      </w:r>
+      <w:proofErr w:type="spellStart"/>
+      <w:r>
+        <w:t>ar_bits</w:t>
+      </w:r>
+      <w:proofErr w:type="spellEnd"/>
+      <w:r>
+        <w:t xml:space="preserve"> = 9 +++</w:t>
+      </w:r>
+    </w:p>
+    <w:p>
+      <w:r>
+        <w:lastRenderedPageBreak/>
+        <w:t xml:space="preserve">+++ Step 4: Pass: |opcode| time = 2 ns | er = 1986 | </w:t>
+      </w:r>
+      <w:proofErr w:type="spellStart"/>
+      <w:r>
+        <w:t>ar</w:t>
+      </w:r>
+      <w:proofErr w:type="spellEnd"/>
+      <w:r>
+        <w:t xml:space="preserve"> = 1986 | </w:t>
+      </w:r>
+      <w:proofErr w:type="spellStart"/>
+      <w:r>
+        <w:t>er_bits</w:t>
+      </w:r>
+      <w:proofErr w:type="spellEnd"/>
+      <w:r>
+        <w:t xml:space="preserve"> = 11 | </w:t>
+      </w:r>
+      <w:proofErr w:type="spellStart"/>
+      <w:r>
+        <w:t>ar_bits</w:t>
+      </w:r>
+      <w:proofErr w:type="spellEnd"/>
+      <w:r>
+        <w:t xml:space="preserve"> = 11 +++</w:t>
+      </w:r>
+    </w:p>
+    <w:p/>
+    <w:p>
+      <w:r>
+        <w:t>Test Case 2</w:t>
+      </w:r>
+    </w:p>
+    <w:p>
+      <w:r>
+        <w:t>ADD X10, X21, X9</w:t>
+      </w:r>
+    </w:p>
+    <w:p>
+      <w:r>
+        <w:t>+++ Step 1: Pass: |</w:t>
+      </w:r>
+      <w:proofErr w:type="spellStart"/>
+      <w:r>
+        <w:t>rm_num</w:t>
+      </w:r>
+      <w:proofErr w:type="spellEnd"/>
+      <w:r>
+        <w:t xml:space="preserve">| time = 12 ns | er = 9 | </w:t>
+      </w:r>
+      <w:proofErr w:type="spellStart"/>
+      <w:r>
+        <w:t>ar</w:t>
+      </w:r>
+      <w:proofErr w:type="spellEnd"/>
+      <w:r>
+        <w:t xml:space="preserve"> = 9 | </w:t>
+      </w:r>
+      <w:proofErr w:type="spellStart"/>
+      <w:r>
+        <w:t>er_bits</w:t>
+      </w:r>
+      <w:proofErr w:type="spellEnd"/>
+      <w:r>
+        <w:t xml:space="preserve"> = 5 | </w:t>
+      </w:r>
+      <w:proofErr w:type="spellStart"/>
+      <w:r>
+        <w:t>ar_bits</w:t>
+      </w:r>
+      <w:proofErr w:type="spellEnd"/>
+      <w:r>
+        <w:t xml:space="preserve"> = 5 +++</w:t>
+      </w:r>
+    </w:p>
+    <w:p>
+      <w:r>
+        <w:t>+++ Step 2: Pass: |</w:t>
+      </w:r>
+      <w:proofErr w:type="spellStart"/>
+      <w:r>
+        <w:t>rn_num</w:t>
+      </w:r>
+      <w:proofErr w:type="spellEnd"/>
+      <w:r>
+        <w:t xml:space="preserve">| time = 12 ns | er = 21 | </w:t>
+      </w:r>
+      <w:proofErr w:type="spellStart"/>
+      <w:r>
+        <w:t>ar</w:t>
+      </w:r>
+      <w:proofErr w:type="spellEnd"/>
+      <w:r>
+        <w:t xml:space="preserve"> = 21 | </w:t>
+      </w:r>
+      <w:proofErr w:type="spellStart"/>
+      <w:r>
+        <w:t>er_bits</w:t>
+      </w:r>
+      <w:proofErr w:type="spellEnd"/>
+      <w:r>
+        <w:t xml:space="preserve"> = 5 | </w:t>
+      </w:r>
+      <w:proofErr w:type="spellStart"/>
+      <w:r>
+        <w:t>ar_bits</w:t>
+      </w:r>
+      <w:proofErr w:type="spellEnd"/>
+      <w:r>
+        <w:t xml:space="preserve"> = 5 +++</w:t>
+      </w:r>
+    </w:p>
+    <w:p>
+      <w:r>
+        <w:t>+++ Step 3: Pass: |</w:t>
+      </w:r>
+      <w:proofErr w:type="spellStart"/>
+      <w:r>
+        <w:t>rd_num</w:t>
+      </w:r>
+      <w:proofErr w:type="spellEnd"/>
+      <w:r>
+        <w:t xml:space="preserve">| time = 12 ns | er = 10 | </w:t>
+      </w:r>
+      <w:proofErr w:type="spellStart"/>
+      <w:r>
+        <w:t>ar</w:t>
+      </w:r>
+      <w:proofErr w:type="spellEnd"/>
+      <w:r>
+        <w:t xml:space="preserve"> = 10 | </w:t>
+      </w:r>
+      <w:proofErr w:type="spellStart"/>
+      <w:r>
+        <w:t>er_bits</w:t>
+      </w:r>
+      <w:proofErr w:type="spellEnd"/>
+      <w:r>
+        <w:t xml:space="preserve"> = 5 | </w:t>
+      </w:r>
+      <w:proofErr w:type="spellStart"/>
+      <w:r>
+        <w:t>ar_bits</w:t>
+      </w:r>
+      <w:proofErr w:type="spellEnd"/>
+      <w:r>
+        <w:t xml:space="preserve"> = 5 +++</w:t>
+      </w:r>
+    </w:p>
+    <w:p>
+      <w:r>
+        <w:t xml:space="preserve">+++ Step 4: Pass: |opcode| time = 12 ns | er = 1112 | </w:t>
+      </w:r>
+      <w:proofErr w:type="spellStart"/>
+      <w:r>
+        <w:t>ar</w:t>
+      </w:r>
+      <w:proofErr w:type="spellEnd"/>
+      <w:r>
+        <w:t xml:space="preserve"> = 1112 | </w:t>
+      </w:r>
+      <w:proofErr w:type="spellStart"/>
+      <w:r>
+        <w:t>er_bits</w:t>
+      </w:r>
+      <w:proofErr w:type="spellEnd"/>
+      <w:r>
+        <w:t xml:space="preserve"> = 11 | </w:t>
+      </w:r>
+      <w:proofErr w:type="spellStart"/>
+      <w:r>
+        <w:t>ar_bits</w:t>
+      </w:r>
+      <w:proofErr w:type="spellEnd"/>
+      <w:r>
+        <w:t xml:space="preserve"> = 11 +++</w:t>
+      </w:r>
+    </w:p>
+    <w:p/>
+    <w:p>
+      <w:r>
+        <w:t>Test Case 3</w:t>
+      </w:r>
+    </w:p>
+    <w:p>
+      <w:r>
+        <w:t>STUR X10, [X23, #64]</w:t>
+      </w:r>
+    </w:p>
+    <w:p>
+      <w:r>
+        <w:t>+++ Step 1: Pass: |</w:t>
+      </w:r>
+      <w:proofErr w:type="spellStart"/>
+      <w:r>
+        <w:t>rn_num</w:t>
+      </w:r>
+      <w:proofErr w:type="spellEnd"/>
+      <w:r>
+        <w:t xml:space="preserve">| time = 22 ns | er = 23 | </w:t>
+      </w:r>
+      <w:proofErr w:type="spellStart"/>
+      <w:r>
+        <w:t>ar</w:t>
+      </w:r>
+      <w:proofErr w:type="spellEnd"/>
+      <w:r>
+        <w:t xml:space="preserve"> = 23 | </w:t>
+      </w:r>
+      <w:proofErr w:type="spellStart"/>
+      <w:r>
+        <w:t>er_bits</w:t>
+      </w:r>
+      <w:proofErr w:type="spellEnd"/>
+      <w:r>
+        <w:t xml:space="preserve"> = 5 | </w:t>
+      </w:r>
+      <w:proofErr w:type="spellStart"/>
+      <w:r>
+        <w:t>ar_bits</w:t>
+      </w:r>
+      <w:proofErr w:type="spellEnd"/>
+      <w:r>
+        <w:t xml:space="preserve"> = 5 +++</w:t>
+      </w:r>
+    </w:p>
+    <w:p>
+      <w:r>
+        <w:t>+++ Step 2: Pass: |</w:t>
+      </w:r>
+      <w:proofErr w:type="spellStart"/>
+      <w:r>
+        <w:t>rd_num</w:t>
+      </w:r>
+      <w:proofErr w:type="spellEnd"/>
+      <w:r>
+        <w:t xml:space="preserve">| time = 22 ns | er = 10 | </w:t>
+      </w:r>
+      <w:proofErr w:type="spellStart"/>
+      <w:r>
+        <w:t>ar</w:t>
+      </w:r>
+      <w:proofErr w:type="spellEnd"/>
+      <w:r>
+        <w:t xml:space="preserve"> = 10 | </w:t>
+      </w:r>
+      <w:proofErr w:type="spellStart"/>
+      <w:r>
+        <w:t>er_bits</w:t>
+      </w:r>
+      <w:proofErr w:type="spellEnd"/>
+      <w:r>
+        <w:t xml:space="preserve"> = 5 | </w:t>
+      </w:r>
+      <w:proofErr w:type="spellStart"/>
+      <w:r>
+        <w:t>ar_bits</w:t>
+      </w:r>
+      <w:proofErr w:type="spellEnd"/>
+      <w:r>
+        <w:t xml:space="preserve"> = 5 +++</w:t>
+      </w:r>
+    </w:p>
+    <w:p>
+      <w:r>
+        <w:t xml:space="preserve">+++ Step 3: Pass: |address| time = 22 ns | er = 64 | </w:t>
+      </w:r>
+      <w:proofErr w:type="spellStart"/>
+      <w:r>
+        <w:t>ar</w:t>
+      </w:r>
+      <w:proofErr w:type="spellEnd"/>
+      <w:r>
+        <w:t xml:space="preserve"> = 64 | </w:t>
+      </w:r>
+      <w:proofErr w:type="spellStart"/>
+      <w:r>
+        <w:t>er_bits</w:t>
+      </w:r>
+      <w:proofErr w:type="spellEnd"/>
+      <w:r>
+        <w:t xml:space="preserve"> = 9 | </w:t>
+      </w:r>
+      <w:proofErr w:type="spellStart"/>
+      <w:r>
+        <w:t>ar_bits</w:t>
+      </w:r>
+      <w:proofErr w:type="spellEnd"/>
+      <w:r>
+        <w:t xml:space="preserve"> = 9 +++</w:t>
+      </w:r>
+    </w:p>
+    <w:p>
+      <w:r>
+        <w:t xml:space="preserve">+++ Step 4: Pass: |opcode| time = 22 ns | er = 1984 | </w:t>
+      </w:r>
+      <w:proofErr w:type="spellStart"/>
+      <w:r>
+        <w:t>ar</w:t>
+      </w:r>
+      <w:proofErr w:type="spellEnd"/>
+      <w:r>
+        <w:t xml:space="preserve"> = 1984 | </w:t>
+      </w:r>
+      <w:proofErr w:type="spellStart"/>
+      <w:r>
+        <w:t>er_bits</w:t>
+      </w:r>
+      <w:proofErr w:type="spellEnd"/>
+      <w:r>
+        <w:t xml:space="preserve"> = 11 | </w:t>
+      </w:r>
+      <w:proofErr w:type="spellStart"/>
+      <w:r>
+        <w:t>ar_bits</w:t>
+      </w:r>
+      <w:proofErr w:type="spellEnd"/>
+      <w:r>
+        <w:t xml:space="preserve"> = 11 +++</w:t>
+      </w:r>
+    </w:p>
+    <w:p/>
+    <w:p>
+      <w:r>
+        <w:t>Pass Count = 12</w:t>
+      </w:r>
+    </w:p>
+    <w:p>
+      <w:r>
+        <w:t>Fail Count = 0</w:t>
+      </w:r>
+    </w:p>
+    <w:p/>
+    <w:p>
+      <w:r>
+        <w:t>******* END TEST RESULTS *******</w:t>
       </w:r>
     </w:p>
     <w:p/>

</xml_diff>

<commit_message>
Finished Lab Report and Closed Vivado
</commit_message>
<xml_diff>
--- a/ARM-Lab/reports/Lab04/Lab4_Ford.docx
+++ b/ARM-Lab/reports/Lab04/Lab4_Ford.docx
@@ -19,10 +19,10 @@
     <w:p>
       <w:r>
         <w:drawing>
-          <wp:inline distT="0" distB="0" distL="0" distR="0" wp14:anchorId="12B7F4C5" wp14:editId="4C04E664">
-            <wp:extent cx="8229600" cy="2520950"/>
-            <wp:effectExtent l="0" t="0" r="0" b="0"/>
-            <wp:docPr id="1516356677" name="Picture 1" descr="A screenshot of a computer&#10;&#10;Description automatically generated"/>
+          <wp:inline distT="0" distB="0" distL="0" distR="0" wp14:anchorId="2A9B0144" wp14:editId="4D91EA38">
+            <wp:extent cx="8229600" cy="3838575"/>
+            <wp:effectExtent l="0" t="0" r="0" b="9525"/>
+            <wp:docPr id="1150185205" name="Picture 1" descr="A screenshot of a computer&#10;&#10;Description automatically generated"/>
             <wp:cNvGraphicFramePr>
               <a:graphicFrameLocks xmlns:a="http://schemas.openxmlformats.org/drawingml/2006/main" noChangeAspect="1"/>
             </wp:cNvGraphicFramePr>
@@ -30,7 +30,7 @@
               <a:graphicData uri="http://schemas.openxmlformats.org/drawingml/2006/picture">
                 <pic:pic xmlns:pic="http://schemas.openxmlformats.org/drawingml/2006/picture">
                   <pic:nvPicPr>
-                    <pic:cNvPr id="1516356677" name="Picture 1" descr="A screenshot of a computer&#10;&#10;Description automatically generated"/>
+                    <pic:cNvPr id="1150185205" name="Picture 1" descr="A screenshot of a computer&#10;&#10;Description automatically generated"/>
                     <pic:cNvPicPr/>
                   </pic:nvPicPr>
                   <pic:blipFill>
@@ -42,7 +42,7 @@
                   <pic:spPr>
                     <a:xfrm>
                       <a:off x="0" y="0"/>
-                      <a:ext cx="8229600" cy="2520950"/>
+                      <a:ext cx="8229600" cy="3838575"/>
                     </a:xfrm>
                     <a:prstGeom prst="rect">
                       <a:avLst/>
@@ -64,6 +64,7 @@
     <w:p/>
     <w:p>
       <w:r>
+        <w:lastRenderedPageBreak/>
         <w:t>Test Case 1</w:t>
       </w:r>
     </w:p>
@@ -177,130 +178,525 @@
     </w:p>
     <w:p>
       <w:r>
+        <w:t xml:space="preserve">+++ Step 4: Pass: |opcode| time = 2 ns | er = 1986 | </w:t>
+      </w:r>
+      <w:proofErr w:type="spellStart"/>
+      <w:r>
+        <w:t>ar</w:t>
+      </w:r>
+      <w:proofErr w:type="spellEnd"/>
+      <w:r>
+        <w:t xml:space="preserve"> = 1986 | </w:t>
+      </w:r>
+      <w:proofErr w:type="spellStart"/>
+      <w:r>
+        <w:t>er_bits</w:t>
+      </w:r>
+      <w:proofErr w:type="spellEnd"/>
+      <w:r>
+        <w:t xml:space="preserve"> = 11 | </w:t>
+      </w:r>
+      <w:proofErr w:type="spellStart"/>
+      <w:r>
+        <w:t>ar_bits</w:t>
+      </w:r>
+      <w:proofErr w:type="spellEnd"/>
+      <w:r>
+        <w:t xml:space="preserve"> = 11 +++</w:t>
+      </w:r>
+    </w:p>
+    <w:p/>
+    <w:p>
+      <w:r>
+        <w:t>Test Case 2</w:t>
+      </w:r>
+    </w:p>
+    <w:p>
+      <w:r>
+        <w:t>ADD X10, X21, X9</w:t>
+      </w:r>
+    </w:p>
+    <w:p>
+      <w:r>
+        <w:t>+++ Step 1: Pass: |</w:t>
+      </w:r>
+      <w:proofErr w:type="spellStart"/>
+      <w:r>
+        <w:t>rm_num</w:t>
+      </w:r>
+      <w:proofErr w:type="spellEnd"/>
+      <w:r>
+        <w:t xml:space="preserve">| time = 12 ns | er = 9 | </w:t>
+      </w:r>
+      <w:proofErr w:type="spellStart"/>
+      <w:r>
+        <w:t>ar</w:t>
+      </w:r>
+      <w:proofErr w:type="spellEnd"/>
+      <w:r>
+        <w:t xml:space="preserve"> = 9 | </w:t>
+      </w:r>
+      <w:proofErr w:type="spellStart"/>
+      <w:r>
+        <w:t>er_bits</w:t>
+      </w:r>
+      <w:proofErr w:type="spellEnd"/>
+      <w:r>
+        <w:t xml:space="preserve"> = 5 | </w:t>
+      </w:r>
+      <w:proofErr w:type="spellStart"/>
+      <w:r>
+        <w:t>ar_bits</w:t>
+      </w:r>
+      <w:proofErr w:type="spellEnd"/>
+      <w:r>
+        <w:t xml:space="preserve"> = 5 +++</w:t>
+      </w:r>
+    </w:p>
+    <w:p>
+      <w:r>
+        <w:t>+++ Step 2: Pass: |</w:t>
+      </w:r>
+      <w:proofErr w:type="spellStart"/>
+      <w:r>
+        <w:t>rn_num</w:t>
+      </w:r>
+      <w:proofErr w:type="spellEnd"/>
+      <w:r>
+        <w:t xml:space="preserve">| time = 12 ns | er = 21 | </w:t>
+      </w:r>
+      <w:proofErr w:type="spellStart"/>
+      <w:r>
+        <w:t>ar</w:t>
+      </w:r>
+      <w:proofErr w:type="spellEnd"/>
+      <w:r>
+        <w:t xml:space="preserve"> = 21 | </w:t>
+      </w:r>
+      <w:proofErr w:type="spellStart"/>
+      <w:r>
+        <w:t>er_bits</w:t>
+      </w:r>
+      <w:proofErr w:type="spellEnd"/>
+      <w:r>
+        <w:t xml:space="preserve"> = 5 | </w:t>
+      </w:r>
+      <w:proofErr w:type="spellStart"/>
+      <w:r>
+        <w:t>ar_bits</w:t>
+      </w:r>
+      <w:proofErr w:type="spellEnd"/>
+      <w:r>
+        <w:t xml:space="preserve"> = 5 +++</w:t>
+      </w:r>
+    </w:p>
+    <w:p>
+      <w:r>
+        <w:t>+++ Step 3: Pass: |</w:t>
+      </w:r>
+      <w:proofErr w:type="spellStart"/>
+      <w:r>
+        <w:t>rd_num</w:t>
+      </w:r>
+      <w:proofErr w:type="spellEnd"/>
+      <w:r>
+        <w:t xml:space="preserve">| time = 12 ns | er = 10 | </w:t>
+      </w:r>
+      <w:proofErr w:type="spellStart"/>
+      <w:r>
+        <w:t>ar</w:t>
+      </w:r>
+      <w:proofErr w:type="spellEnd"/>
+      <w:r>
+        <w:t xml:space="preserve"> = 10 | </w:t>
+      </w:r>
+      <w:proofErr w:type="spellStart"/>
+      <w:r>
+        <w:t>er_bits</w:t>
+      </w:r>
+      <w:proofErr w:type="spellEnd"/>
+      <w:r>
+        <w:t xml:space="preserve"> = 5 | </w:t>
+      </w:r>
+      <w:proofErr w:type="spellStart"/>
+      <w:r>
+        <w:t>ar_bits</w:t>
+      </w:r>
+      <w:proofErr w:type="spellEnd"/>
+      <w:r>
+        <w:t xml:space="preserve"> = 5 +++</w:t>
+      </w:r>
+    </w:p>
+    <w:p>
+      <w:r>
+        <w:t xml:space="preserve">+++ Step 4: Pass: |opcode| time = 12 ns | er = 1112 | </w:t>
+      </w:r>
+      <w:proofErr w:type="spellStart"/>
+      <w:r>
+        <w:t>ar</w:t>
+      </w:r>
+      <w:proofErr w:type="spellEnd"/>
+      <w:r>
+        <w:t xml:space="preserve"> = 1112 | </w:t>
+      </w:r>
+      <w:proofErr w:type="spellStart"/>
+      <w:r>
+        <w:t>er_bits</w:t>
+      </w:r>
+      <w:proofErr w:type="spellEnd"/>
+      <w:r>
+        <w:t xml:space="preserve"> = 11 | </w:t>
+      </w:r>
+      <w:proofErr w:type="spellStart"/>
+      <w:r>
+        <w:t>ar_bits</w:t>
+      </w:r>
+      <w:proofErr w:type="spellEnd"/>
+      <w:r>
+        <w:t xml:space="preserve"> = 11 +++</w:t>
+      </w:r>
+    </w:p>
+    <w:p/>
+    <w:p>
+      <w:r>
+        <w:t>Test Case 3</w:t>
+      </w:r>
+    </w:p>
+    <w:p>
+      <w:r>
+        <w:t>STUR X10, [X23, #64]</w:t>
+      </w:r>
+    </w:p>
+    <w:p>
+      <w:r>
+        <w:t>+++ Step 1: Pass: |</w:t>
+      </w:r>
+      <w:proofErr w:type="spellStart"/>
+      <w:r>
+        <w:t>rn_num</w:t>
+      </w:r>
+      <w:proofErr w:type="spellEnd"/>
+      <w:r>
+        <w:t xml:space="preserve">| time = 22 ns | er = 23 | </w:t>
+      </w:r>
+      <w:proofErr w:type="spellStart"/>
+      <w:r>
+        <w:t>ar</w:t>
+      </w:r>
+      <w:proofErr w:type="spellEnd"/>
+      <w:r>
+        <w:t xml:space="preserve"> = 23 | </w:t>
+      </w:r>
+      <w:proofErr w:type="spellStart"/>
+      <w:r>
+        <w:t>er_bits</w:t>
+      </w:r>
+      <w:proofErr w:type="spellEnd"/>
+      <w:r>
+        <w:t xml:space="preserve"> = 5 | </w:t>
+      </w:r>
+      <w:proofErr w:type="spellStart"/>
+      <w:r>
+        <w:t>ar_bits</w:t>
+      </w:r>
+      <w:proofErr w:type="spellEnd"/>
+      <w:r>
+        <w:t xml:space="preserve"> = 5 +++</w:t>
+      </w:r>
+    </w:p>
+    <w:p>
+      <w:r>
+        <w:t>+++ Step 2: Pass: |</w:t>
+      </w:r>
+      <w:proofErr w:type="spellStart"/>
+      <w:r>
+        <w:t>rd_num</w:t>
+      </w:r>
+      <w:proofErr w:type="spellEnd"/>
+      <w:r>
+        <w:t xml:space="preserve">| time = 22 ns | er = 10 | </w:t>
+      </w:r>
+      <w:proofErr w:type="spellStart"/>
+      <w:r>
+        <w:t>ar</w:t>
+      </w:r>
+      <w:proofErr w:type="spellEnd"/>
+      <w:r>
+        <w:t xml:space="preserve"> = 10 | </w:t>
+      </w:r>
+      <w:proofErr w:type="spellStart"/>
+      <w:r>
+        <w:t>er_bits</w:t>
+      </w:r>
+      <w:proofErr w:type="spellEnd"/>
+      <w:r>
+        <w:t xml:space="preserve"> = 5 | </w:t>
+      </w:r>
+      <w:proofErr w:type="spellStart"/>
+      <w:r>
+        <w:t>ar_bits</w:t>
+      </w:r>
+      <w:proofErr w:type="spellEnd"/>
+      <w:r>
+        <w:t xml:space="preserve"> = 5 +++</w:t>
+      </w:r>
+    </w:p>
+    <w:p>
+      <w:r>
+        <w:t xml:space="preserve">+++ Step 3: Pass: |address| time = 22 ns | er = 64 | </w:t>
+      </w:r>
+      <w:proofErr w:type="spellStart"/>
+      <w:r>
+        <w:t>ar</w:t>
+      </w:r>
+      <w:proofErr w:type="spellEnd"/>
+      <w:r>
+        <w:t xml:space="preserve"> = 64 | </w:t>
+      </w:r>
+      <w:proofErr w:type="spellStart"/>
+      <w:r>
+        <w:t>er_bits</w:t>
+      </w:r>
+      <w:proofErr w:type="spellEnd"/>
+      <w:r>
+        <w:t xml:space="preserve"> = 9 | </w:t>
+      </w:r>
+      <w:proofErr w:type="spellStart"/>
+      <w:r>
+        <w:t>ar_bits</w:t>
+      </w:r>
+      <w:proofErr w:type="spellEnd"/>
+      <w:r>
+        <w:t xml:space="preserve"> = 9 +++</w:t>
+      </w:r>
+    </w:p>
+    <w:p>
+      <w:r>
+        <w:t xml:space="preserve">+++ Step 4: Pass: |opcode| time = 22 ns | er = 1984 | </w:t>
+      </w:r>
+      <w:proofErr w:type="spellStart"/>
+      <w:r>
+        <w:t>ar</w:t>
+      </w:r>
+      <w:proofErr w:type="spellEnd"/>
+      <w:r>
+        <w:t xml:space="preserve"> = 1984 | </w:t>
+      </w:r>
+      <w:proofErr w:type="spellStart"/>
+      <w:r>
+        <w:t>er_bits</w:t>
+      </w:r>
+      <w:proofErr w:type="spellEnd"/>
+      <w:r>
+        <w:t xml:space="preserve"> = 11 | </w:t>
+      </w:r>
+      <w:proofErr w:type="spellStart"/>
+      <w:r>
+        <w:t>ar_bits</w:t>
+      </w:r>
+      <w:proofErr w:type="spellEnd"/>
+      <w:r>
+        <w:t xml:space="preserve"> = 11 +++</w:t>
+      </w:r>
+    </w:p>
+    <w:p/>
+    <w:p>
+      <w:r>
         <w:lastRenderedPageBreak/>
-        <w:t xml:space="preserve">+++ Step 4: Pass: |opcode| time = 2 ns | er = 1986 | </w:t>
-      </w:r>
-      <w:proofErr w:type="spellStart"/>
-      <w:r>
-        <w:t>ar</w:t>
-      </w:r>
-      <w:proofErr w:type="spellEnd"/>
-      <w:r>
-        <w:t xml:space="preserve"> = 1986 | </w:t>
-      </w:r>
-      <w:proofErr w:type="spellStart"/>
-      <w:r>
-        <w:t>er_bits</w:t>
-      </w:r>
-      <w:proofErr w:type="spellEnd"/>
-      <w:r>
-        <w:t xml:space="preserve"> = 11 | </w:t>
-      </w:r>
-      <w:proofErr w:type="spellStart"/>
-      <w:r>
-        <w:t>ar_bits</w:t>
-      </w:r>
-      <w:proofErr w:type="spellEnd"/>
-      <w:r>
-        <w:t xml:space="preserve"> = 11 +++</w:t>
+        <w:t>Pass Count = 12</w:t>
+      </w:r>
+    </w:p>
+    <w:p>
+      <w:r>
+        <w:t>Fail Count = 0</w:t>
       </w:r>
     </w:p>
     <w:p/>
     <w:p>
       <w:r>
-        <w:t>Test Case 2</w:t>
-      </w:r>
-    </w:p>
-    <w:p>
-      <w:r>
-        <w:t>ADD X10, X21, X9</w:t>
-      </w:r>
-    </w:p>
-    <w:p>
-      <w:r>
-        <w:t>+++ Step 1: Pass: |</w:t>
-      </w:r>
-      <w:proofErr w:type="spellStart"/>
-      <w:r>
-        <w:t>rm_num</w:t>
-      </w:r>
-      <w:proofErr w:type="spellEnd"/>
-      <w:r>
-        <w:t xml:space="preserve">| time = 12 ns | er = 9 | </w:t>
-      </w:r>
-      <w:proofErr w:type="spellStart"/>
-      <w:r>
-        <w:t>ar</w:t>
-      </w:r>
-      <w:proofErr w:type="spellEnd"/>
-      <w:r>
-        <w:t xml:space="preserve"> = 9 | </w:t>
-      </w:r>
-      <w:proofErr w:type="spellStart"/>
-      <w:r>
-        <w:t>er_bits</w:t>
-      </w:r>
-      <w:proofErr w:type="spellEnd"/>
-      <w:r>
-        <w:t xml:space="preserve"> = 5 | </w:t>
-      </w:r>
-      <w:proofErr w:type="spellStart"/>
-      <w:r>
-        <w:t>ar_bits</w:t>
-      </w:r>
-      <w:proofErr w:type="spellEnd"/>
-      <w:r>
-        <w:t xml:space="preserve"> = 5 +++</w:t>
-      </w:r>
-    </w:p>
-    <w:p>
-      <w:r>
-        <w:t>+++ Step 2: Pass: |</w:t>
-      </w:r>
-      <w:proofErr w:type="spellStart"/>
-      <w:r>
-        <w:t>rn_num</w:t>
-      </w:r>
-      <w:proofErr w:type="spellEnd"/>
-      <w:r>
-        <w:t xml:space="preserve">| time = 12 ns | er = 21 | </w:t>
-      </w:r>
-      <w:proofErr w:type="spellStart"/>
-      <w:r>
-        <w:t>ar</w:t>
-      </w:r>
-      <w:proofErr w:type="spellEnd"/>
-      <w:r>
-        <w:t xml:space="preserve"> = 21 | </w:t>
-      </w:r>
-      <w:proofErr w:type="spellStart"/>
-      <w:r>
-        <w:t>er_bits</w:t>
-      </w:r>
-      <w:proofErr w:type="spellEnd"/>
-      <w:r>
-        <w:t xml:space="preserve"> = 5 | </w:t>
-      </w:r>
-      <w:proofErr w:type="spellStart"/>
-      <w:r>
-        <w:t>ar_bits</w:t>
-      </w:r>
-      <w:proofErr w:type="spellEnd"/>
-      <w:r>
-        <w:t xml:space="preserve"> = 5 +++</w:t>
-      </w:r>
-    </w:p>
-    <w:p>
-      <w:r>
-        <w:t>+++ Step 3: Pass: |</w:t>
-      </w:r>
-      <w:proofErr w:type="spellStart"/>
-      <w:r>
-        <w:t>rd_num</w:t>
-      </w:r>
-      <w:proofErr w:type="spellEnd"/>
-      <w:r>
-        <w:t xml:space="preserve">| time = 12 ns | er = 10 | </w:t>
+        <w:t>******* END TEST RESULTS *******</w:t>
+      </w:r>
+    </w:p>
+    <w:p/>
+    <w:p>
+      <w:r>
+        <w:drawing>
+          <wp:inline distT="0" distB="0" distL="0" distR="0" wp14:anchorId="478E1AF5" wp14:editId="552C1861">
+            <wp:extent cx="8229600" cy="2588260"/>
+            <wp:effectExtent l="0" t="0" r="0" b="2540"/>
+            <wp:docPr id="1193051679" name="Picture 1" descr="A screenshot of a computer&#10;&#10;Description automatically generated"/>
+            <wp:cNvGraphicFramePr>
+              <a:graphicFrameLocks xmlns:a="http://schemas.openxmlformats.org/drawingml/2006/main" noChangeAspect="1"/>
+            </wp:cNvGraphicFramePr>
+            <a:graphic xmlns:a="http://schemas.openxmlformats.org/drawingml/2006/main">
+              <a:graphicData uri="http://schemas.openxmlformats.org/drawingml/2006/picture">
+                <pic:pic xmlns:pic="http://schemas.openxmlformats.org/drawingml/2006/picture">
+                  <pic:nvPicPr>
+                    <pic:cNvPr id="1193051679" name="Picture 1" descr="A screenshot of a computer&#10;&#10;Description automatically generated"/>
+                    <pic:cNvPicPr/>
+                  </pic:nvPicPr>
+                  <pic:blipFill>
+                    <a:blip r:embed="rId5"/>
+                    <a:stretch>
+                      <a:fillRect/>
+                    </a:stretch>
+                  </pic:blipFill>
+                  <pic:spPr>
+                    <a:xfrm>
+                      <a:off x="0" y="0"/>
+                      <a:ext cx="8229600" cy="2588260"/>
+                    </a:xfrm>
+                    <a:prstGeom prst="rect">
+                      <a:avLst/>
+                    </a:prstGeom>
+                  </pic:spPr>
+                </pic:pic>
+              </a:graphicData>
+            </a:graphic>
+          </wp:inline>
+        </w:drawing>
+      </w:r>
+    </w:p>
+    <w:p>
+      <w:r>
+        <w:t>******* BEGIN TEST RESULTS *******</w:t>
+      </w:r>
+    </w:p>
+    <w:p/>
+    <w:p>
+      <w:r>
+        <w:t xml:space="preserve">Test Case 1: | rr_1 = 0 | rr_2 = 5 | | </w:t>
+      </w:r>
+      <w:proofErr w:type="spellStart"/>
+      <w:r>
+        <w:t>wr</w:t>
+      </w:r>
+      <w:proofErr w:type="spellEnd"/>
+      <w:r>
+        <w:t xml:space="preserve"> = 0 | | wd = 0 | </w:t>
+      </w:r>
+      <w:proofErr w:type="spellStart"/>
+      <w:r>
+        <w:t>rw</w:t>
+      </w:r>
+      <w:proofErr w:type="spellEnd"/>
+      <w:r>
+        <w:t xml:space="preserve"> = 0 |</w:t>
+      </w:r>
+    </w:p>
+    <w:p>
+      <w:r>
+        <w:t xml:space="preserve">+++ Step 1: Pass: |read_data1| time = 10 ns | er = 256 | </w:t>
+      </w:r>
+      <w:proofErr w:type="spellStart"/>
+      <w:r>
+        <w:t>ar</w:t>
+      </w:r>
+      <w:proofErr w:type="spellEnd"/>
+      <w:r>
+        <w:t xml:space="preserve"> = 256 | </w:t>
+      </w:r>
+      <w:proofErr w:type="spellStart"/>
+      <w:r>
+        <w:t>er_bits</w:t>
+      </w:r>
+      <w:proofErr w:type="spellEnd"/>
+      <w:r>
+        <w:t xml:space="preserve"> = 64 | </w:t>
+      </w:r>
+      <w:proofErr w:type="spellStart"/>
+      <w:r>
+        <w:t>ar_bits</w:t>
+      </w:r>
+      <w:proofErr w:type="spellEnd"/>
+      <w:r>
+        <w:t xml:space="preserve"> = 64 +++</w:t>
+      </w:r>
+    </w:p>
+    <w:p>
+      <w:r>
+        <w:t xml:space="preserve">+++ Step 2: Pass: |read_data2| time = 10 ns | er = 4 | </w:t>
+      </w:r>
+      <w:proofErr w:type="spellStart"/>
+      <w:r>
+        <w:t>ar</w:t>
+      </w:r>
+      <w:proofErr w:type="spellEnd"/>
+      <w:r>
+        <w:t xml:space="preserve"> = 4 | </w:t>
+      </w:r>
+      <w:proofErr w:type="spellStart"/>
+      <w:r>
+        <w:t>er_bits</w:t>
+      </w:r>
+      <w:proofErr w:type="spellEnd"/>
+      <w:r>
+        <w:t xml:space="preserve"> = 64 | </w:t>
+      </w:r>
+      <w:proofErr w:type="spellStart"/>
+      <w:r>
+        <w:t>ar_bits</w:t>
+      </w:r>
+      <w:proofErr w:type="spellEnd"/>
+      <w:r>
+        <w:t xml:space="preserve"> = 64 +++</w:t>
+      </w:r>
+    </w:p>
+    <w:p/>
+    <w:p>
+      <w:r>
+        <w:lastRenderedPageBreak/>
+        <w:t xml:space="preserve">Test Case 2: | rr_1 = 3 | rr_2 = 19 | | </w:t>
+      </w:r>
+      <w:proofErr w:type="spellStart"/>
+      <w:r>
+        <w:t>wr</w:t>
+      </w:r>
+      <w:proofErr w:type="spellEnd"/>
+      <w:r>
+        <w:t xml:space="preserve"> = 0 | | wd = 0 | </w:t>
+      </w:r>
+      <w:proofErr w:type="spellStart"/>
+      <w:r>
+        <w:t>rw</w:t>
+      </w:r>
+      <w:proofErr w:type="spellEnd"/>
+      <w:r>
+        <w:t xml:space="preserve"> = 0 |</w:t>
+      </w:r>
+    </w:p>
+    <w:p>
+      <w:r>
+        <w:t xml:space="preserve">+++ Step 1: Pass: |read_data1| time = 20 ns | er = 16 | </w:t>
+      </w:r>
+      <w:proofErr w:type="spellStart"/>
+      <w:r>
+        <w:t>ar</w:t>
+      </w:r>
+      <w:proofErr w:type="spellEnd"/>
+      <w:r>
+        <w:t xml:space="preserve"> = 16 | </w:t>
+      </w:r>
+      <w:proofErr w:type="spellStart"/>
+      <w:r>
+        <w:t>er_bits</w:t>
+      </w:r>
+      <w:proofErr w:type="spellEnd"/>
+      <w:r>
+        <w:t xml:space="preserve"> = 64 | </w:t>
+      </w:r>
+      <w:proofErr w:type="spellStart"/>
+      <w:r>
+        <w:t>ar_bits</w:t>
+      </w:r>
+      <w:proofErr w:type="spellEnd"/>
+      <w:r>
+        <w:t xml:space="preserve"> = 64 +++</w:t>
+      </w:r>
+    </w:p>
+    <w:p>
+      <w:r>
+        <w:t xml:space="preserve">+++ Step 2: Pass: |read_data2| time = 20 ns | er = 10 | </w:t>
       </w:r>
       <w:proofErr w:type="spellStart"/>
       <w:r>
@@ -316,138 +712,54 @@
       </w:r>
       <w:proofErr w:type="spellEnd"/>
       <w:r>
-        <w:t xml:space="preserve"> = 5 | </w:t>
-      </w:r>
-      <w:proofErr w:type="spellStart"/>
-      <w:r>
-        <w:t>ar_bits</w:t>
-      </w:r>
-      <w:proofErr w:type="spellEnd"/>
-      <w:r>
-        <w:t xml:space="preserve"> = 5 +++</w:t>
-      </w:r>
-    </w:p>
-    <w:p>
-      <w:r>
-        <w:t xml:space="preserve">+++ Step 4: Pass: |opcode| time = 12 ns | er = 1112 | </w:t>
-      </w:r>
-      <w:proofErr w:type="spellStart"/>
-      <w:r>
-        <w:t>ar</w:t>
-      </w:r>
-      <w:proofErr w:type="spellEnd"/>
-      <w:r>
-        <w:t xml:space="preserve"> = 1112 | </w:t>
-      </w:r>
-      <w:proofErr w:type="spellStart"/>
-      <w:r>
-        <w:t>er_bits</w:t>
-      </w:r>
-      <w:proofErr w:type="spellEnd"/>
-      <w:r>
-        <w:t xml:space="preserve"> = 11 | </w:t>
-      </w:r>
-      <w:proofErr w:type="spellStart"/>
-      <w:r>
-        <w:t>ar_bits</w:t>
-      </w:r>
-      <w:proofErr w:type="spellEnd"/>
-      <w:r>
-        <w:t xml:space="preserve"> = 11 +++</w:t>
+        <w:t xml:space="preserve"> = 64 | </w:t>
+      </w:r>
+      <w:proofErr w:type="spellStart"/>
+      <w:r>
+        <w:t>ar_bits</w:t>
+      </w:r>
+      <w:proofErr w:type="spellEnd"/>
+      <w:r>
+        <w:t xml:space="preserve"> = 64 +++</w:t>
       </w:r>
     </w:p>
     <w:p/>
     <w:p>
       <w:r>
-        <w:t>Test Case 3</w:t>
-      </w:r>
-    </w:p>
-    <w:p>
-      <w:r>
-        <w:t>STUR X10, [X23, #64]</w:t>
-      </w:r>
-    </w:p>
-    <w:p>
-      <w:r>
-        <w:t>+++ Step 1: Pass: |</w:t>
-      </w:r>
-      <w:proofErr w:type="spellStart"/>
-      <w:r>
-        <w:t>rn_num</w:t>
-      </w:r>
-      <w:proofErr w:type="spellEnd"/>
-      <w:r>
-        <w:t xml:space="preserve">| time = 22 ns | er = 23 | </w:t>
-      </w:r>
-      <w:proofErr w:type="spellStart"/>
-      <w:r>
-        <w:t>ar</w:t>
-      </w:r>
-      <w:proofErr w:type="spellEnd"/>
-      <w:r>
-        <w:t xml:space="preserve"> = 23 | </w:t>
-      </w:r>
-      <w:proofErr w:type="spellStart"/>
-      <w:r>
-        <w:t>er_bits</w:t>
-      </w:r>
-      <w:proofErr w:type="spellEnd"/>
-      <w:r>
-        <w:t xml:space="preserve"> = 5 | </w:t>
-      </w:r>
-      <w:proofErr w:type="spellStart"/>
-      <w:r>
-        <w:t>ar_bits</w:t>
-      </w:r>
-      <w:proofErr w:type="spellEnd"/>
-      <w:r>
-        <w:t xml:space="preserve"> = 5 +++</w:t>
-      </w:r>
-    </w:p>
-    <w:p>
-      <w:r>
-        <w:t>+++ Step 2: Pass: |</w:t>
-      </w:r>
-      <w:proofErr w:type="spellStart"/>
-      <w:r>
-        <w:t>rd_num</w:t>
-      </w:r>
-      <w:proofErr w:type="spellEnd"/>
-      <w:r>
-        <w:t xml:space="preserve">| time = 22 ns | er = 10 | </w:t>
-      </w:r>
-      <w:proofErr w:type="spellStart"/>
-      <w:r>
-        <w:t>ar</w:t>
-      </w:r>
-      <w:proofErr w:type="spellEnd"/>
-      <w:r>
-        <w:t xml:space="preserve"> = 10 | </w:t>
-      </w:r>
-      <w:proofErr w:type="spellStart"/>
-      <w:r>
-        <w:t>er_bits</w:t>
-      </w:r>
-      <w:proofErr w:type="spellEnd"/>
-      <w:r>
-        <w:t xml:space="preserve"> = 5 | </w:t>
-      </w:r>
-      <w:proofErr w:type="spellStart"/>
-      <w:r>
-        <w:t>ar_bits</w:t>
-      </w:r>
-      <w:proofErr w:type="spellEnd"/>
-      <w:r>
-        <w:t xml:space="preserve"> = 5 +++</w:t>
-      </w:r>
-    </w:p>
-    <w:p>
-      <w:r>
-        <w:t xml:space="preserve">+++ Step 3: Pass: |address| time = 22 ns | er = 64 | </w:t>
-      </w:r>
-      <w:proofErr w:type="spellStart"/>
-      <w:r>
-        <w:t>ar</w:t>
+        <w:t xml:space="preserve">Test Case 3: | rr_1 = 15 | rr_2 = 12 | | </w:t>
+      </w:r>
+      <w:proofErr w:type="spellStart"/>
+      <w:r>
+        <w:t>wr</w:t>
+      </w:r>
+      <w:proofErr w:type="spellEnd"/>
+      <w:r>
+        <w:t xml:space="preserve"> = 0 | | wd = 0 | </w:t>
+      </w:r>
+      <w:proofErr w:type="spellStart"/>
+      <w:r>
+        <w:t>rw</w:t>
+      </w:r>
+      <w:proofErr w:type="spellEnd"/>
+      <w:r>
+        <w:t xml:space="preserve"> = 0 |</w:t>
+      </w:r>
+    </w:p>
+    <w:p>
+      <w:r>
+        <w:t xml:space="preserve">+++ Step 1: Pass: |read_data1| time = 30 ns | er = 129 | </w:t>
+      </w:r>
+      <w:proofErr w:type="spellStart"/>
+      <w:r>
+        <w:t>ar</w:t>
+      </w:r>
+      <w:proofErr w:type="spellEnd"/>
+      <w:r>
+        <w:t xml:space="preserve"> = 129 | </w:t>
+      </w:r>
+      <w:proofErr w:type="spellStart"/>
+      <w:r>
+        <w:t>er_bits</w:t>
       </w:r>
       <w:proofErr w:type="spellEnd"/>
       <w:r>
@@ -455,54 +767,527 @@
       </w:r>
       <w:proofErr w:type="spellStart"/>
       <w:r>
-        <w:t>er_bits</w:t>
-      </w:r>
-      <w:proofErr w:type="spellEnd"/>
-      <w:r>
-        <w:t xml:space="preserve"> = 9 | </w:t>
-      </w:r>
-      <w:proofErr w:type="spellStart"/>
-      <w:r>
-        <w:t>ar_bits</w:t>
-      </w:r>
-      <w:proofErr w:type="spellEnd"/>
-      <w:r>
-        <w:t xml:space="preserve"> = 9 +++</w:t>
-      </w:r>
-    </w:p>
-    <w:p>
-      <w:r>
-        <w:t xml:space="preserve">+++ Step 4: Pass: |opcode| time = 22 ns | er = 1984 | </w:t>
-      </w:r>
-      <w:proofErr w:type="spellStart"/>
-      <w:r>
-        <w:t>ar</w:t>
-      </w:r>
-      <w:proofErr w:type="spellEnd"/>
-      <w:r>
-        <w:t xml:space="preserve"> = 1984 | </w:t>
-      </w:r>
-      <w:proofErr w:type="spellStart"/>
-      <w:r>
-        <w:t>er_bits</w:t>
-      </w:r>
-      <w:proofErr w:type="spellEnd"/>
-      <w:r>
-        <w:t xml:space="preserve"> = 11 | </w:t>
-      </w:r>
-      <w:proofErr w:type="spellStart"/>
-      <w:r>
-        <w:t>ar_bits</w:t>
-      </w:r>
-      <w:proofErr w:type="spellEnd"/>
-      <w:r>
-        <w:t xml:space="preserve"> = 11 +++</w:t>
+        <w:t>ar_bits</w:t>
+      </w:r>
+      <w:proofErr w:type="spellEnd"/>
+      <w:r>
+        <w:t xml:space="preserve"> = 64 +++</w:t>
+      </w:r>
+    </w:p>
+    <w:p>
+      <w:r>
+        <w:t xml:space="preserve">+++ Step 2: Pass: |read_data2| time = 30 ns | er = 17 | </w:t>
+      </w:r>
+      <w:proofErr w:type="spellStart"/>
+      <w:r>
+        <w:t>ar</w:t>
+      </w:r>
+      <w:proofErr w:type="spellEnd"/>
+      <w:r>
+        <w:t xml:space="preserve"> = 17 | </w:t>
+      </w:r>
+      <w:proofErr w:type="spellStart"/>
+      <w:r>
+        <w:t>er_bits</w:t>
+      </w:r>
+      <w:proofErr w:type="spellEnd"/>
+      <w:r>
+        <w:t xml:space="preserve"> = 64 | </w:t>
+      </w:r>
+      <w:proofErr w:type="spellStart"/>
+      <w:r>
+        <w:t>ar_bits</w:t>
+      </w:r>
+      <w:proofErr w:type="spellEnd"/>
+      <w:r>
+        <w:t xml:space="preserve"> = 64 +++</w:t>
       </w:r>
     </w:p>
     <w:p/>
     <w:p>
       <w:r>
-        <w:t>Pass Count = 12</w:t>
+        <w:t xml:space="preserve">Test Case 4: | rr_1 = 0 | rr_2 = 12 | | </w:t>
+      </w:r>
+      <w:proofErr w:type="spellStart"/>
+      <w:r>
+        <w:t>wr</w:t>
+      </w:r>
+      <w:proofErr w:type="spellEnd"/>
+      <w:r>
+        <w:t xml:space="preserve"> = 0 | | wd = 55 | </w:t>
+      </w:r>
+      <w:proofErr w:type="spellStart"/>
+      <w:r>
+        <w:t>rw</w:t>
+      </w:r>
+      <w:proofErr w:type="spellEnd"/>
+      <w:r>
+        <w:t xml:space="preserve"> = 1 |</w:t>
+      </w:r>
+    </w:p>
+    <w:p>
+      <w:r>
+        <w:t xml:space="preserve">+++ Step 1: Pass: |read_data1| time = 40 ns | er = 256 | </w:t>
+      </w:r>
+      <w:proofErr w:type="spellStart"/>
+      <w:r>
+        <w:t>ar</w:t>
+      </w:r>
+      <w:proofErr w:type="spellEnd"/>
+      <w:r>
+        <w:t xml:space="preserve"> = 256 | </w:t>
+      </w:r>
+      <w:proofErr w:type="spellStart"/>
+      <w:r>
+        <w:t>er_bits</w:t>
+      </w:r>
+      <w:proofErr w:type="spellEnd"/>
+      <w:r>
+        <w:t xml:space="preserve"> = 64 | </w:t>
+      </w:r>
+      <w:proofErr w:type="spellStart"/>
+      <w:r>
+        <w:t>ar_bits</w:t>
+      </w:r>
+      <w:proofErr w:type="spellEnd"/>
+      <w:r>
+        <w:t xml:space="preserve"> = 64 +++</w:t>
+      </w:r>
+    </w:p>
+    <w:p>
+      <w:r>
+        <w:t xml:space="preserve">+++ Step 2: Pass: |read_data2| time = 40 ns | er = 17 | </w:t>
+      </w:r>
+      <w:proofErr w:type="spellStart"/>
+      <w:r>
+        <w:t>ar</w:t>
+      </w:r>
+      <w:proofErr w:type="spellEnd"/>
+      <w:r>
+        <w:t xml:space="preserve"> = 17 | </w:t>
+      </w:r>
+      <w:proofErr w:type="spellStart"/>
+      <w:r>
+        <w:t>er_bits</w:t>
+      </w:r>
+      <w:proofErr w:type="spellEnd"/>
+      <w:r>
+        <w:t xml:space="preserve"> = 64 | </w:t>
+      </w:r>
+      <w:proofErr w:type="spellStart"/>
+      <w:r>
+        <w:t>ar_bits</w:t>
+      </w:r>
+      <w:proofErr w:type="spellEnd"/>
+      <w:r>
+        <w:t xml:space="preserve"> = 64 +++</w:t>
+      </w:r>
+    </w:p>
+    <w:p/>
+    <w:p>
+      <w:r>
+        <w:t xml:space="preserve">Test Case 5: | rr_1 = 0 | rr_2 = 15 | | </w:t>
+      </w:r>
+      <w:proofErr w:type="spellStart"/>
+      <w:r>
+        <w:t>wr</w:t>
+      </w:r>
+      <w:proofErr w:type="spellEnd"/>
+      <w:r>
+        <w:t xml:space="preserve"> = 0 | | wd = 55 | </w:t>
+      </w:r>
+      <w:proofErr w:type="spellStart"/>
+      <w:r>
+        <w:t>rw</w:t>
+      </w:r>
+      <w:proofErr w:type="spellEnd"/>
+      <w:r>
+        <w:t xml:space="preserve"> = 1 |</w:t>
+      </w:r>
+    </w:p>
+    <w:p>
+      <w:r>
+        <w:t xml:space="preserve">+++ Step 1: Pass: |read_data1| time = 50 ns | er = 55 | </w:t>
+      </w:r>
+      <w:proofErr w:type="spellStart"/>
+      <w:r>
+        <w:t>ar</w:t>
+      </w:r>
+      <w:proofErr w:type="spellEnd"/>
+      <w:r>
+        <w:t xml:space="preserve"> = 55 | </w:t>
+      </w:r>
+      <w:proofErr w:type="spellStart"/>
+      <w:r>
+        <w:t>er_bits</w:t>
+      </w:r>
+      <w:proofErr w:type="spellEnd"/>
+      <w:r>
+        <w:t xml:space="preserve"> = 64 | </w:t>
+      </w:r>
+      <w:proofErr w:type="spellStart"/>
+      <w:r>
+        <w:t>ar_bits</w:t>
+      </w:r>
+      <w:proofErr w:type="spellEnd"/>
+      <w:r>
+        <w:t xml:space="preserve"> = 64 +++</w:t>
+      </w:r>
+    </w:p>
+    <w:p>
+      <w:r>
+        <w:t xml:space="preserve">+++ Step 2: Pass: |read_data2| time = 50 ns | er = 129 | </w:t>
+      </w:r>
+      <w:proofErr w:type="spellStart"/>
+      <w:r>
+        <w:t>ar</w:t>
+      </w:r>
+      <w:proofErr w:type="spellEnd"/>
+      <w:r>
+        <w:t xml:space="preserve"> = 129 | </w:t>
+      </w:r>
+      <w:proofErr w:type="spellStart"/>
+      <w:r>
+        <w:t>er_bits</w:t>
+      </w:r>
+      <w:proofErr w:type="spellEnd"/>
+      <w:r>
+        <w:t xml:space="preserve"> = 64 | </w:t>
+      </w:r>
+      <w:proofErr w:type="spellStart"/>
+      <w:r>
+        <w:t>ar_bits</w:t>
+      </w:r>
+      <w:proofErr w:type="spellEnd"/>
+      <w:r>
+        <w:t xml:space="preserve"> = 64 +++</w:t>
+      </w:r>
+    </w:p>
+    <w:p/>
+    <w:p>
+      <w:r>
+        <w:t xml:space="preserve">Test Case 6: | rr_1 = 0 | rr_2 = 15 | | </w:t>
+      </w:r>
+      <w:proofErr w:type="spellStart"/>
+      <w:r>
+        <w:t>wr</w:t>
+      </w:r>
+      <w:proofErr w:type="spellEnd"/>
+      <w:r>
+        <w:t xml:space="preserve"> = 15 | | wd = -354 | </w:t>
+      </w:r>
+      <w:proofErr w:type="spellStart"/>
+      <w:r>
+        <w:t>rw</w:t>
+      </w:r>
+      <w:proofErr w:type="spellEnd"/>
+      <w:r>
+        <w:t xml:space="preserve"> = 1 |</w:t>
+      </w:r>
+    </w:p>
+    <w:p>
+      <w:r>
+        <w:t xml:space="preserve">+++ Step 1: Pass: |read_data1| time = 66 ns | er = 55 | </w:t>
+      </w:r>
+      <w:proofErr w:type="spellStart"/>
+      <w:r>
+        <w:t>ar</w:t>
+      </w:r>
+      <w:proofErr w:type="spellEnd"/>
+      <w:r>
+        <w:t xml:space="preserve"> = 55 | </w:t>
+      </w:r>
+      <w:proofErr w:type="spellStart"/>
+      <w:r>
+        <w:t>er_bits</w:t>
+      </w:r>
+      <w:proofErr w:type="spellEnd"/>
+      <w:r>
+        <w:t xml:space="preserve"> = 64 | </w:t>
+      </w:r>
+      <w:proofErr w:type="spellStart"/>
+      <w:r>
+        <w:t>ar_bits</w:t>
+      </w:r>
+      <w:proofErr w:type="spellEnd"/>
+      <w:r>
+        <w:t xml:space="preserve"> = 64 +++</w:t>
+      </w:r>
+    </w:p>
+    <w:p>
+      <w:r>
+        <w:t xml:space="preserve">+++ Step 2: Pass: |read_data2| time = 66 ns | er = -354 | </w:t>
+      </w:r>
+      <w:proofErr w:type="spellStart"/>
+      <w:r>
+        <w:t>ar</w:t>
+      </w:r>
+      <w:proofErr w:type="spellEnd"/>
+      <w:r>
+        <w:t xml:space="preserve"> = -354 | </w:t>
+      </w:r>
+      <w:proofErr w:type="spellStart"/>
+      <w:r>
+        <w:t>er_bits</w:t>
+      </w:r>
+      <w:proofErr w:type="spellEnd"/>
+      <w:r>
+        <w:t xml:space="preserve"> = 64 | </w:t>
+      </w:r>
+      <w:proofErr w:type="spellStart"/>
+      <w:r>
+        <w:t>ar_bits</w:t>
+      </w:r>
+      <w:proofErr w:type="spellEnd"/>
+      <w:r>
+        <w:t xml:space="preserve"> = 64 +++</w:t>
+      </w:r>
+    </w:p>
+    <w:p/>
+    <w:p>
+      <w:r>
+        <w:t xml:space="preserve">Test Case 7: | rr_1 = 0 | rr_2 = 15 | | </w:t>
+      </w:r>
+      <w:proofErr w:type="spellStart"/>
+      <w:r>
+        <w:t>wr</w:t>
+      </w:r>
+      <w:proofErr w:type="spellEnd"/>
+      <w:r>
+        <w:t xml:space="preserve"> = 15 | | wd = 23456 | </w:t>
+      </w:r>
+      <w:proofErr w:type="spellStart"/>
+      <w:r>
+        <w:t>rw</w:t>
+      </w:r>
+      <w:proofErr w:type="spellEnd"/>
+      <w:r>
+        <w:t xml:space="preserve"> = 0 |</w:t>
+      </w:r>
+    </w:p>
+    <w:p>
+      <w:r>
+        <w:lastRenderedPageBreak/>
+        <w:t xml:space="preserve">+++ Step 1: Pass: |read_data1| time = 86 ns | er = 55 | </w:t>
+      </w:r>
+      <w:proofErr w:type="spellStart"/>
+      <w:r>
+        <w:t>ar</w:t>
+      </w:r>
+      <w:proofErr w:type="spellEnd"/>
+      <w:r>
+        <w:t xml:space="preserve"> = 55 | </w:t>
+      </w:r>
+      <w:proofErr w:type="spellStart"/>
+      <w:r>
+        <w:t>er_bits</w:t>
+      </w:r>
+      <w:proofErr w:type="spellEnd"/>
+      <w:r>
+        <w:t xml:space="preserve"> = 64 | </w:t>
+      </w:r>
+      <w:proofErr w:type="spellStart"/>
+      <w:r>
+        <w:t>ar_bits</w:t>
+      </w:r>
+      <w:proofErr w:type="spellEnd"/>
+      <w:r>
+        <w:t xml:space="preserve"> = 64 +++</w:t>
+      </w:r>
+    </w:p>
+    <w:p>
+      <w:r>
+        <w:t xml:space="preserve">+++ Step 2: Pass: |read_data2| time = 86 ns | er = -354 | </w:t>
+      </w:r>
+      <w:proofErr w:type="spellStart"/>
+      <w:r>
+        <w:t>ar</w:t>
+      </w:r>
+      <w:proofErr w:type="spellEnd"/>
+      <w:r>
+        <w:t xml:space="preserve"> = -354 | </w:t>
+      </w:r>
+      <w:proofErr w:type="spellStart"/>
+      <w:r>
+        <w:t>er_bits</w:t>
+      </w:r>
+      <w:proofErr w:type="spellEnd"/>
+      <w:r>
+        <w:t xml:space="preserve"> = 64 | </w:t>
+      </w:r>
+      <w:proofErr w:type="spellStart"/>
+      <w:r>
+        <w:t>ar_bits</w:t>
+      </w:r>
+      <w:proofErr w:type="spellEnd"/>
+      <w:r>
+        <w:t xml:space="preserve"> = 64 +++</w:t>
+      </w:r>
+    </w:p>
+    <w:p/>
+    <w:p>
+      <w:r>
+        <w:t xml:space="preserve">Test Case 8: | rr_1 = 15 | rr_2 = 15 | | </w:t>
+      </w:r>
+      <w:proofErr w:type="spellStart"/>
+      <w:r>
+        <w:t>wr</w:t>
+      </w:r>
+      <w:proofErr w:type="spellEnd"/>
+      <w:r>
+        <w:t xml:space="preserve"> = 15 | | wd = 23456 | </w:t>
+      </w:r>
+      <w:proofErr w:type="spellStart"/>
+      <w:r>
+        <w:t>rw</w:t>
+      </w:r>
+      <w:proofErr w:type="spellEnd"/>
+      <w:r>
+        <w:t xml:space="preserve"> = 0 |</w:t>
+      </w:r>
+    </w:p>
+    <w:p>
+      <w:r>
+        <w:t xml:space="preserve">+++ Step 1: Pass: |read_data1| time = 94 ns | er = 55 | </w:t>
+      </w:r>
+      <w:proofErr w:type="spellStart"/>
+      <w:r>
+        <w:t>ar</w:t>
+      </w:r>
+      <w:proofErr w:type="spellEnd"/>
+      <w:r>
+        <w:t xml:space="preserve"> = 55 | </w:t>
+      </w:r>
+      <w:proofErr w:type="spellStart"/>
+      <w:r>
+        <w:t>er_bits</w:t>
+      </w:r>
+      <w:proofErr w:type="spellEnd"/>
+      <w:r>
+        <w:t xml:space="preserve"> = 64 | </w:t>
+      </w:r>
+      <w:proofErr w:type="spellStart"/>
+      <w:r>
+        <w:t>ar_bits</w:t>
+      </w:r>
+      <w:proofErr w:type="spellEnd"/>
+      <w:r>
+        <w:t xml:space="preserve"> = 64 +++</w:t>
+      </w:r>
+    </w:p>
+    <w:p>
+      <w:r>
+        <w:t xml:space="preserve">+++ Step 2: Pass: |read_data2| time = 94 ns | er = -354 | </w:t>
+      </w:r>
+      <w:proofErr w:type="spellStart"/>
+      <w:r>
+        <w:t>ar</w:t>
+      </w:r>
+      <w:proofErr w:type="spellEnd"/>
+      <w:r>
+        <w:t xml:space="preserve"> = -354 | </w:t>
+      </w:r>
+      <w:proofErr w:type="spellStart"/>
+      <w:r>
+        <w:t>er_bits</w:t>
+      </w:r>
+      <w:proofErr w:type="spellEnd"/>
+      <w:r>
+        <w:t xml:space="preserve"> = 64 | </w:t>
+      </w:r>
+      <w:proofErr w:type="spellStart"/>
+      <w:r>
+        <w:t>ar_bits</w:t>
+      </w:r>
+      <w:proofErr w:type="spellEnd"/>
+      <w:r>
+        <w:t xml:space="preserve"> = 64 +++</w:t>
+      </w:r>
+    </w:p>
+    <w:p/>
+    <w:p>
+      <w:r>
+        <w:t xml:space="preserve">Test Case 9: | rr_1 = 15 | rr_2 = 15 | | </w:t>
+      </w:r>
+      <w:proofErr w:type="spellStart"/>
+      <w:r>
+        <w:t>wr</w:t>
+      </w:r>
+      <w:proofErr w:type="spellEnd"/>
+      <w:r>
+        <w:t xml:space="preserve"> = 15 | | wd = 23456 | </w:t>
+      </w:r>
+      <w:proofErr w:type="spellStart"/>
+      <w:r>
+        <w:t>rw</w:t>
+      </w:r>
+      <w:proofErr w:type="spellEnd"/>
+      <w:r>
+        <w:t xml:space="preserve"> = 0 |</w:t>
+      </w:r>
+    </w:p>
+    <w:p>
+      <w:r>
+        <w:t xml:space="preserve">+++ Step 1: Pass: |read_data1| time = 96 ns | er = -354 | </w:t>
+      </w:r>
+      <w:proofErr w:type="spellStart"/>
+      <w:r>
+        <w:t>ar</w:t>
+      </w:r>
+      <w:proofErr w:type="spellEnd"/>
+      <w:r>
+        <w:t xml:space="preserve"> = -354 | </w:t>
+      </w:r>
+      <w:proofErr w:type="spellStart"/>
+      <w:r>
+        <w:t>er_bits</w:t>
+      </w:r>
+      <w:proofErr w:type="spellEnd"/>
+      <w:r>
+        <w:t xml:space="preserve"> = 64 | </w:t>
+      </w:r>
+      <w:proofErr w:type="spellStart"/>
+      <w:r>
+        <w:t>ar_bits</w:t>
+      </w:r>
+      <w:proofErr w:type="spellEnd"/>
+      <w:r>
+        <w:t xml:space="preserve"> = 64 +++</w:t>
+      </w:r>
+    </w:p>
+    <w:p>
+      <w:r>
+        <w:t xml:space="preserve">+++ Step 2: Pass: |read_data2| time = 96 ns | er = -354 | </w:t>
+      </w:r>
+      <w:proofErr w:type="spellStart"/>
+      <w:r>
+        <w:t>ar</w:t>
+      </w:r>
+      <w:proofErr w:type="spellEnd"/>
+      <w:r>
+        <w:t xml:space="preserve"> = -354 | </w:t>
+      </w:r>
+      <w:proofErr w:type="spellStart"/>
+      <w:r>
+        <w:t>er_bits</w:t>
+      </w:r>
+      <w:proofErr w:type="spellEnd"/>
+      <w:r>
+        <w:t xml:space="preserve"> = 64 | </w:t>
+      </w:r>
+      <w:proofErr w:type="spellStart"/>
+      <w:r>
+        <w:t>ar_bits</w:t>
+      </w:r>
+      <w:proofErr w:type="spellEnd"/>
+      <w:r>
+        <w:t xml:space="preserve"> = 64 +++</w:t>
+      </w:r>
+    </w:p>
+    <w:p/>
+    <w:p>
+      <w:r>
+        <w:t>Pass Count = 18</w:t>
       </w:r>
     </w:p>
     <w:p>

</xml_diff>